<commit_message>
git commad added into word file
</commit_message>
<xml_diff>
--- a/2125_SE-ENDSem.docx
+++ b/2125_SE-ENDSem.docx
@@ -97,6 +97,9 @@
       <w:r>
         <w:lastRenderedPageBreak/>
         <w:t>Wardrobe  console result</w:t>
+      </w:r>
+      <w:r>
+        <w:t>s</w:t>
       </w:r>
     </w:p>
     <w:p>
@@ -163,6 +166,139 @@
                   </pic:nvPicPr>
                   <pic:blipFill>
                     <a:blip r:embed="rId7"/>
+                    <a:stretch>
+                      <a:fillRect/>
+                    </a:stretch>
+                  </pic:blipFill>
+                  <pic:spPr>
+                    <a:xfrm>
+                      <a:off x="0" y="0"/>
+                      <a:ext cx="5731510" cy="3223895"/>
+                    </a:xfrm>
+                    <a:prstGeom prst="rect">
+                      <a:avLst/>
+                    </a:prstGeom>
+                  </pic:spPr>
+                </pic:pic>
+              </a:graphicData>
+            </a:graphic>
+          </wp:inline>
+        </w:drawing>
+      </w:r>
+    </w:p>
+    <w:p>
+      <w:r>
+        <w:rPr>
+          <w:noProof/>
+        </w:rPr>
+        <w:lastRenderedPageBreak/>
+        <w:drawing>
+          <wp:inline distT="0" distB="0" distL="0" distR="0" wp14:anchorId="731697A3" wp14:editId="439B61DE">
+            <wp:extent cx="5731510" cy="3223895"/>
+            <wp:effectExtent l="0" t="0" r="2540" b="0"/>
+            <wp:docPr id="6" name="Picture 6"/>
+            <wp:cNvGraphicFramePr>
+              <a:graphicFrameLocks xmlns:a="http://schemas.openxmlformats.org/drawingml/2006/main" noChangeAspect="1"/>
+            </wp:cNvGraphicFramePr>
+            <a:graphic xmlns:a="http://schemas.openxmlformats.org/drawingml/2006/main">
+              <a:graphicData uri="http://schemas.openxmlformats.org/drawingml/2006/picture">
+                <pic:pic xmlns:pic="http://schemas.openxmlformats.org/drawingml/2006/picture">
+                  <pic:nvPicPr>
+                    <pic:cNvPr id="1" name=""/>
+                    <pic:cNvPicPr/>
+                  </pic:nvPicPr>
+                  <pic:blipFill>
+                    <a:blip r:embed="rId8"/>
+                    <a:stretch>
+                      <a:fillRect/>
+                    </a:stretch>
+                  </pic:blipFill>
+                  <pic:spPr>
+                    <a:xfrm>
+                      <a:off x="0" y="0"/>
+                      <a:ext cx="5731510" cy="3223895"/>
+                    </a:xfrm>
+                    <a:prstGeom prst="rect">
+                      <a:avLst/>
+                    </a:prstGeom>
+                  </pic:spPr>
+                </pic:pic>
+              </a:graphicData>
+            </a:graphic>
+          </wp:inline>
+        </w:drawing>
+      </w:r>
+    </w:p>
+    <w:p>
+      <w:r>
+        <w:t>Git commands</w:t>
+      </w:r>
+    </w:p>
+    <w:p>
+      <w:r>
+        <w:rPr>
+          <w:noProof/>
+        </w:rPr>
+        <w:drawing>
+          <wp:inline distT="0" distB="0" distL="0" distR="0" wp14:anchorId="2EB7B5BD" wp14:editId="67F96749">
+            <wp:extent cx="5731510" cy="3223895"/>
+            <wp:effectExtent l="0" t="0" r="2540" b="0"/>
+            <wp:docPr id="7" name="Picture 7"/>
+            <wp:cNvGraphicFramePr>
+              <a:graphicFrameLocks xmlns:a="http://schemas.openxmlformats.org/drawingml/2006/main" noChangeAspect="1"/>
+            </wp:cNvGraphicFramePr>
+            <a:graphic xmlns:a="http://schemas.openxmlformats.org/drawingml/2006/main">
+              <a:graphicData uri="http://schemas.openxmlformats.org/drawingml/2006/picture">
+                <pic:pic xmlns:pic="http://schemas.openxmlformats.org/drawingml/2006/picture">
+                  <pic:nvPicPr>
+                    <pic:cNvPr id="1" name=""/>
+                    <pic:cNvPicPr/>
+                  </pic:nvPicPr>
+                  <pic:blipFill>
+                    <a:blip r:embed="rId9"/>
+                    <a:stretch>
+                      <a:fillRect/>
+                    </a:stretch>
+                  </pic:blipFill>
+                  <pic:spPr>
+                    <a:xfrm>
+                      <a:off x="0" y="0"/>
+                      <a:ext cx="5731510" cy="3223895"/>
+                    </a:xfrm>
+                    <a:prstGeom prst="rect">
+                      <a:avLst/>
+                    </a:prstGeom>
+                  </pic:spPr>
+                </pic:pic>
+              </a:graphicData>
+            </a:graphic>
+          </wp:inline>
+        </w:drawing>
+      </w:r>
+    </w:p>
+    <w:p>
+      <w:r>
+        <w:rPr>
+          <w:noProof/>
+        </w:rPr>
+        <w:lastRenderedPageBreak/>
+        <w:drawing>
+          <wp:inline distT="0" distB="0" distL="0" distR="0" wp14:anchorId="6EB524CF" wp14:editId="6A233801">
+            <wp:extent cx="5731510" cy="3223895"/>
+            <wp:effectExtent l="0" t="0" r="2540" b="0"/>
+            <wp:docPr id="8" name="Picture 8"/>
+            <wp:cNvGraphicFramePr>
+              <a:graphicFrameLocks xmlns:a="http://schemas.openxmlformats.org/drawingml/2006/main" noChangeAspect="1"/>
+            </wp:cNvGraphicFramePr>
+            <a:graphic xmlns:a="http://schemas.openxmlformats.org/drawingml/2006/main">
+              <a:graphicData uri="http://schemas.openxmlformats.org/drawingml/2006/picture">
+                <pic:pic xmlns:pic="http://schemas.openxmlformats.org/drawingml/2006/picture">
+                  <pic:nvPicPr>
+                    <pic:cNvPr id="1" name=""/>
+                    <pic:cNvPicPr/>
+                  </pic:nvPicPr>
+                  <pic:blipFill>
+                    <a:blip r:embed="rId10"/>
                     <a:stretch>
                       <a:fillRect/>
                     </a:stretch>

</xml_diff>

<commit_message>
some changes are made
</commit_message>
<xml_diff>
--- a/2125_SE-ENDSem.docx
+++ b/2125_SE-ENDSem.docx
@@ -104,14 +104,11 @@
     </w:p>
     <w:p>
       <w:r>
-        <w:rPr>
-          <w:noProof/>
-        </w:rPr>
         <w:drawing>
-          <wp:inline distT="0" distB="0" distL="0" distR="0" wp14:anchorId="55084168" wp14:editId="727B125F">
-            <wp:extent cx="5731510" cy="3223895"/>
-            <wp:effectExtent l="0" t="0" r="2540" b="0"/>
-            <wp:docPr id="4" name="Picture 4"/>
+          <wp:inline distT="0" distB="0" distL="0" distR="0" wp14:anchorId="4CC2163E" wp14:editId="4CDC18D9">
+            <wp:extent cx="5143946" cy="5540220"/>
+            <wp:effectExtent l="0" t="0" r="0" b="3810"/>
+            <wp:docPr id="9" name="Picture 9"/>
             <wp:cNvGraphicFramePr>
               <a:graphicFrameLocks xmlns:a="http://schemas.openxmlformats.org/drawingml/2006/main" noChangeAspect="1"/>
             </wp:cNvGraphicFramePr>
@@ -131,7 +128,7 @@
                   <pic:spPr>
                     <a:xfrm>
                       <a:off x="0" y="0"/>
-                      <a:ext cx="5731510" cy="3223895"/>
+                      <a:ext cx="5143946" cy="5540220"/>
                     </a:xfrm>
                     <a:prstGeom prst="rect">
                       <a:avLst/>
@@ -144,16 +141,14 @@
         </w:drawing>
       </w:r>
     </w:p>
-    <w:p>
-      <w:r>
-        <w:rPr>
-          <w:noProof/>
-        </w:rPr>
+    <w:p/>
+    <w:p>
+      <w:r>
         <w:drawing>
-          <wp:inline distT="0" distB="0" distL="0" distR="0" wp14:anchorId="713C18DE" wp14:editId="5C9A8801">
-            <wp:extent cx="5731510" cy="3223895"/>
-            <wp:effectExtent l="0" t="0" r="2540" b="0"/>
-            <wp:docPr id="5" name="Picture 5"/>
+          <wp:inline distT="0" distB="0" distL="0" distR="0" wp14:anchorId="016A7211" wp14:editId="6BA6B26A">
+            <wp:extent cx="5204911" cy="1988992"/>
+            <wp:effectExtent l="0" t="0" r="0" b="0"/>
+            <wp:docPr id="10" name="Picture 10"/>
             <wp:cNvGraphicFramePr>
               <a:graphicFrameLocks xmlns:a="http://schemas.openxmlformats.org/drawingml/2006/main" noChangeAspect="1"/>
             </wp:cNvGraphicFramePr>
@@ -173,7 +168,7 @@
                   <pic:spPr>
                     <a:xfrm>
                       <a:off x="0" y="0"/>
-                      <a:ext cx="5731510" cy="3223895"/>
+                      <a:ext cx="5204911" cy="1988992"/>
                     </a:xfrm>
                     <a:prstGeom prst="rect">
                       <a:avLst/>
@@ -188,15 +183,12 @@
     </w:p>
     <w:p>
       <w:r>
-        <w:rPr>
-          <w:noProof/>
-        </w:rPr>
         <w:lastRenderedPageBreak/>
         <w:drawing>
-          <wp:inline distT="0" distB="0" distL="0" distR="0" wp14:anchorId="731697A3" wp14:editId="439B61DE">
-            <wp:extent cx="5731510" cy="3223895"/>
-            <wp:effectExtent l="0" t="0" r="2540" b="0"/>
-            <wp:docPr id="6" name="Picture 6"/>
+          <wp:inline distT="0" distB="0" distL="0" distR="0" wp14:anchorId="413E8437" wp14:editId="16630C0C">
+            <wp:extent cx="5197290" cy="1044030"/>
+            <wp:effectExtent l="0" t="0" r="3810" b="3810"/>
+            <wp:docPr id="11" name="Picture 11"/>
             <wp:cNvGraphicFramePr>
               <a:graphicFrameLocks xmlns:a="http://schemas.openxmlformats.org/drawingml/2006/main" noChangeAspect="1"/>
             </wp:cNvGraphicFramePr>
@@ -216,7 +208,7 @@
                   <pic:spPr>
                     <a:xfrm>
                       <a:off x="0" y="0"/>
-                      <a:ext cx="5731510" cy="3223895"/>
+                      <a:ext cx="5197290" cy="1044030"/>
                     </a:xfrm>
                     <a:prstGeom prst="rect">
                       <a:avLst/>
@@ -229,6 +221,91 @@
         </w:drawing>
       </w:r>
     </w:p>
+    <w:p>
+      <w:r>
+        <w:drawing>
+          <wp:inline distT="0" distB="0" distL="0" distR="0" wp14:anchorId="02990405" wp14:editId="2D2C299F">
+            <wp:extent cx="5731510" cy="994410"/>
+            <wp:effectExtent l="0" t="0" r="2540" b="0"/>
+            <wp:docPr id="12" name="Picture 12"/>
+            <wp:cNvGraphicFramePr>
+              <a:graphicFrameLocks xmlns:a="http://schemas.openxmlformats.org/drawingml/2006/main" noChangeAspect="1"/>
+            </wp:cNvGraphicFramePr>
+            <a:graphic xmlns:a="http://schemas.openxmlformats.org/drawingml/2006/main">
+              <a:graphicData uri="http://schemas.openxmlformats.org/drawingml/2006/picture">
+                <pic:pic xmlns:pic="http://schemas.openxmlformats.org/drawingml/2006/picture">
+                  <pic:nvPicPr>
+                    <pic:cNvPr id="1" name=""/>
+                    <pic:cNvPicPr/>
+                  </pic:nvPicPr>
+                  <pic:blipFill>
+                    <a:blip r:embed="rId9"/>
+                    <a:stretch>
+                      <a:fillRect/>
+                    </a:stretch>
+                  </pic:blipFill>
+                  <pic:spPr>
+                    <a:xfrm>
+                      <a:off x="0" y="0"/>
+                      <a:ext cx="5731510" cy="994410"/>
+                    </a:xfrm>
+                    <a:prstGeom prst="rect">
+                      <a:avLst/>
+                    </a:prstGeom>
+                  </pic:spPr>
+                </pic:pic>
+              </a:graphicData>
+            </a:graphic>
+          </wp:inline>
+        </w:drawing>
+      </w:r>
+    </w:p>
+    <w:p>
+      <w:r>
+        <w:drawing>
+          <wp:inline distT="0" distB="0" distL="0" distR="0" wp14:anchorId="25FA0D76" wp14:editId="661098B0">
+            <wp:extent cx="5731510" cy="1294765"/>
+            <wp:effectExtent l="0" t="0" r="2540" b="635"/>
+            <wp:docPr id="13" name="Picture 13"/>
+            <wp:cNvGraphicFramePr>
+              <a:graphicFrameLocks xmlns:a="http://schemas.openxmlformats.org/drawingml/2006/main" noChangeAspect="1"/>
+            </wp:cNvGraphicFramePr>
+            <a:graphic xmlns:a="http://schemas.openxmlformats.org/drawingml/2006/main">
+              <a:graphicData uri="http://schemas.openxmlformats.org/drawingml/2006/picture">
+                <pic:pic xmlns:pic="http://schemas.openxmlformats.org/drawingml/2006/picture">
+                  <pic:nvPicPr>
+                    <pic:cNvPr id="1" name=""/>
+                    <pic:cNvPicPr/>
+                  </pic:nvPicPr>
+                  <pic:blipFill>
+                    <a:blip r:embed="rId10"/>
+                    <a:stretch>
+                      <a:fillRect/>
+                    </a:stretch>
+                  </pic:blipFill>
+                  <pic:spPr>
+                    <a:xfrm>
+                      <a:off x="0" y="0"/>
+                      <a:ext cx="5731510" cy="1294765"/>
+                    </a:xfrm>
+                    <a:prstGeom prst="rect">
+                      <a:avLst/>
+                    </a:prstGeom>
+                  </pic:spPr>
+                </pic:pic>
+              </a:graphicData>
+            </a:graphic>
+          </wp:inline>
+        </w:drawing>
+      </w:r>
+    </w:p>
+    <w:p>
+      <w:r>
+        <w:t>In the code you can select  the doors it wont show into the console but there are different prices are addded</w:t>
+      </w:r>
+    </w:p>
+    <w:p/>
+    <w:p/>
     <w:p>
       <w:r>
         <w:t>Git commands</w:t>
@@ -255,7 +332,7 @@
                     <pic:cNvPicPr/>
                   </pic:nvPicPr>
                   <pic:blipFill>
-                    <a:blip r:embed="rId9"/>
+                    <a:blip r:embed="rId11"/>
                     <a:stretch>
                       <a:fillRect/>
                     </a:stretch>
@@ -298,7 +375,7 @@
                     <pic:cNvPicPr/>
                   </pic:nvPicPr>
                   <pic:blipFill>
-                    <a:blip r:embed="rId10"/>
+                    <a:blip r:embed="rId12"/>
                     <a:stretch>
                       <a:fillRect/>
                     </a:stretch>

</xml_diff>